<commit_message>
Adding calendars and Exam Block comments.
</commit_message>
<xml_diff>
--- a/COM_1112_03_2022SPO_Heagney.docx
+++ b/COM_1112_03_2022SPO_Heagney.docx
@@ -2,6 +2,8 @@
 <file path=word/document.xml><?xml version="1.0" encoding="utf-8"?>
 <w:document xmlns:wpc="http://schemas.microsoft.com/office/word/2010/wordprocessingCanvas" xmlns:cx="http://schemas.microsoft.com/office/drawing/2014/chartex" xmlns:cx1="http://schemas.microsoft.com/office/drawing/2015/9/8/chartex" xmlns:cx2="http://schemas.microsoft.com/office/drawing/2015/10/21/chartex" xmlns:cx3="http://schemas.microsoft.com/office/drawing/2016/5/9/chartex" xmlns:cx4="http://schemas.microsoft.com/office/drawing/2016/5/10/chartex" xmlns:cx5="http://schemas.microsoft.com/office/drawing/2016/5/11/chartex" xmlns:cx6="http://schemas.microsoft.com/office/drawing/2016/5/12/chartex" xmlns:cx7="http://schemas.microsoft.com/office/drawing/2016/5/13/chartex" xmlns:cx8="http://schemas.microsoft.com/office/drawing/2016/5/14/chartex" xmlns:mc="http://schemas.openxmlformats.org/markup-compatibility/2006" xmlns:aink="http://schemas.microsoft.com/office/drawing/2016/ink" xmlns:am3d="http://schemas.microsoft.com/office/drawing/2017/model3d" xmlns:o="urn:schemas-microsoft-com:office:office" xmlns:r="http://schemas.openxmlformats.org/officeDocument/2006/relationships" xmlns:m="http://schemas.openxmlformats.org/officeDocument/2006/math" xmlns:v="urn:schemas-microsoft-com:vml" xmlns:wp14="http://schemas.microsoft.com/office/word/2010/wordprocessingDrawing" xmlns:wp="http://schemas.openxmlformats.org/drawingml/2006/wordprocessingDrawing" xmlns:w10="urn:schemas-microsoft-com:office:word" xmlns:w="http://schemas.openxmlformats.org/wordprocessingml/2006/main" xmlns:w14="http://schemas.microsoft.com/office/word/2010/wordml" xmlns:w15="http://schemas.microsoft.com/office/word/2012/wordml" xmlns:w16cex="http://schemas.microsoft.com/office/word/2018/wordml/cex" xmlns:w16cid="http://schemas.microsoft.com/office/word/2016/wordml/cid" xmlns:w16="http://schemas.microsoft.com/office/word/2018/wordml" xmlns:w16sdtdh="http://schemas.microsoft.com/office/word/2020/wordml/sdtdatahash" xmlns:w16se="http://schemas.microsoft.com/office/word/2015/wordml/symex" xmlns:wpg="http://schemas.microsoft.com/office/word/2010/wordprocessingGroup" xmlns:wpi="http://schemas.microsoft.com/office/word/2010/wordprocessingInk" xmlns:wne="http://schemas.microsoft.com/office/word/2006/wordml" xmlns:wps="http://schemas.microsoft.com/office/word/2010/wordprocessingShape" mc:Ignorable="w14 w15 w16se w16cid w16 w16cex w16sdtdh wp14">
   <w:body>
+    <w:bookmarkStart w:id="0" w:name="_MON_1702984920"/>
+    <w:bookmarkEnd w:id="0"/>
     <w:p>
       <w:pPr>
         <w:pStyle w:val="Main"/>
@@ -11,6 +13,40 @@
           <w:szCs w:val="23"/>
         </w:rPr>
       </w:pPr>
+      <w:r>
+        <w:rPr>
+          <w:rFonts w:cs="Arial"/>
+          <w:sz w:val="23"/>
+          <w:szCs w:val="23"/>
+        </w:rPr>
+        <w:object w:dxaOrig="1537" w:dyaOrig="997" w14:anchorId="60350930">
+          <v:shapetype id="_x0000_t75" coordsize="21600,21600" o:spt="75" o:preferrelative="t" path="m@4@5l@4@11@9@11@9@5xe" filled="f" stroked="f">
+            <v:stroke joinstyle="miter"/>
+            <v:formulas>
+              <v:f eqn="if lineDrawn pixelLineWidth 0"/>
+              <v:f eqn="sum @0 1 0"/>
+              <v:f eqn="sum 0 0 @1"/>
+              <v:f eqn="prod @2 1 2"/>
+              <v:f eqn="prod @3 21600 pixelWidth"/>
+              <v:f eqn="prod @3 21600 pixelHeight"/>
+              <v:f eqn="sum @0 0 1"/>
+              <v:f eqn="prod @6 1 2"/>
+              <v:f eqn="prod @7 21600 pixelWidth"/>
+              <v:f eqn="sum @8 21600 0"/>
+              <v:f eqn="prod @7 21600 pixelHeight"/>
+              <v:f eqn="sum @10 21600 0"/>
+            </v:formulas>
+            <v:path o:extrusionok="f" gradientshapeok="t" o:connecttype="rect"/>
+            <o:lock v:ext="edit" aspectratio="t"/>
+          </v:shapetype>
+          <v:shape id="_x0000_i1027" type="#_x0000_t75" style="width:76.5pt;height:49.5pt" o:ole="">
+            <v:imagedata r:id="rId7" o:title=""/>
+          </v:shape>
+          <o:OLEObject Type="Embed" ProgID="Word.Document.12" ShapeID="_x0000_i1027" DrawAspect="Icon" ObjectID="_1702985997" r:id="rId8">
+            <o:FieldCodes>\s</o:FieldCodes>
+          </o:OLEObject>
+        </w:object>
+      </w:r>
       <w:r>
         <w:rPr>
           <w:rFonts w:cs="Arial"/>
@@ -659,7 +695,7 @@
       <w:r>
         <w:t xml:space="preserve">Email: </w:t>
       </w:r>
-      <w:hyperlink r:id="rId7" w:history="1">
+      <w:hyperlink r:id="rId9" w:history="1">
         <w:r>
           <w:rPr>
             <w:rStyle w:val="Hyperlink"/>
@@ -1909,7 +1945,7 @@
       <w:r>
         <w:t>.  Follow the Link for more information</w:t>
       </w:r>
-      <w:hyperlink r:id="rId8" w:history="1">
+      <w:hyperlink r:id="rId10" w:history="1">
         <w:r>
           <w:t xml:space="preserve"> </w:t>
         </w:r>
@@ -5164,7 +5200,7 @@
           <w:sz w:val="24"/>
         </w:rPr>
       </w:pPr>
-      <w:bookmarkStart w:id="0" w:name="_Hlk92361038"/>
+      <w:bookmarkStart w:id="1" w:name="_Hlk92361038"/>
       <w:r>
         <w:rPr>
           <w:b/>
@@ -5175,7 +5211,7 @@
       <w:r>
         <w:t xml:space="preserve"> </w:t>
       </w:r>
-      <w:bookmarkEnd w:id="0"/>
+      <w:bookmarkEnd w:id="1"/>
       <w:r>
         <w:t xml:space="preserve">Please contact </w:t>
       </w:r>
@@ -5230,7 +5266,7 @@
           <w:szCs w:val="24"/>
         </w:rPr>
       </w:pPr>
-      <w:bookmarkStart w:id="1" w:name="_Hlk92361053"/>
+      <w:bookmarkStart w:id="2" w:name="_Hlk92361053"/>
       <w:r>
         <w:lastRenderedPageBreak/>
         <w:t>Hollywood</w:t>
@@ -5334,6 +5370,7 @@
           <w:szCs w:val="24"/>
         </w:rPr>
       </w:pPr>
+      <w:bookmarkStart w:id="3" w:name="_Hlk92372541"/>
       <w:r>
         <w:t>Exam Block</w:t>
       </w:r>
@@ -5360,6 +5397,7 @@
         <w:t>In this course, we will use the exam block for independent work on the final project, and I will be available for general questions, advice, and guidance. There will NOT be a quiz or test given during the exam block.</w:t>
       </w:r>
     </w:p>
+    <w:bookmarkEnd w:id="3"/>
     <w:p>
       <w:pPr>
         <w:pStyle w:val="Heag-body-copy"/>
@@ -5369,7 +5407,7 @@
         </w:rPr>
       </w:pPr>
     </w:p>
-    <w:bookmarkEnd w:id="1"/>
+    <w:bookmarkEnd w:id="2"/>
     <w:p>
       <w:pPr>
         <w:rPr>
@@ -9972,7 +10010,7 @@
         </w:rPr>
         <w:t>Students are expected to adhere to all standards outlined in the School of Communication’s Policies, Practices, and Expectations (located at  </w:t>
       </w:r>
-      <w:hyperlink r:id="rId9" w:history="1">
+      <w:hyperlink r:id="rId11" w:history="1">
         <w:r>
           <w:rPr>
             <w:rFonts w:ascii="Times New Roman" w:eastAsia="Times New Roman" w:hAnsi="Times New Roman" w:cs="Times New Roman"/>
@@ -9999,8 +10037,8 @@
       </w:pPr>
     </w:p>
     <w:sectPr>
-      <w:headerReference w:type="default" r:id="rId10"/>
-      <w:footerReference w:type="default" r:id="rId11"/>
+      <w:headerReference w:type="default" r:id="rId12"/>
+      <w:footerReference w:type="default" r:id="rId13"/>
       <w:pgSz w:w="12240" w:h="15840"/>
       <w:pgMar w:top="1440" w:right="1440" w:bottom="1440" w:left="1440" w:header="720" w:footer="720" w:gutter="0"/>
       <w:cols w:space="720"/>

</xml_diff>

<commit_message>
Blog 2 COM 1112
</commit_message>
<xml_diff>
--- a/COM_1112_03_2022SPO_Heagney.docx
+++ b/COM_1112_03_2022SPO_Heagney.docx
@@ -39,10 +39,10 @@
             <v:path o:extrusionok="f" gradientshapeok="t" o:connecttype="rect"/>
             <o:lock v:ext="edit" aspectratio="t"/>
           </v:shapetype>
-          <v:shape id="_x0000_i1027" type="#_x0000_t75" style="width:76.5pt;height:49.5pt" o:ole="">
+          <v:shape id="_x0000_i1025" type="#_x0000_t75" style="width:76.5pt;height:49.5pt" o:ole="">
             <v:imagedata r:id="rId7" o:title=""/>
           </v:shape>
-          <o:OLEObject Type="Embed" ProgID="Word.Document.12" ShapeID="_x0000_i1027" DrawAspect="Icon" ObjectID="_1702985997" r:id="rId8">
+          <o:OLEObject Type="Embed" ProgID="Word.Document.12" ShapeID="_x0000_i1025" DrawAspect="Icon" ObjectID="_1703166045" r:id="rId8">
             <o:FieldCodes>\s</o:FieldCodes>
           </o:OLEObject>
         </w:object>
@@ -54,7 +54,7 @@
           <w:szCs w:val="23"/>
         </w:rPr>
         <w:pict w14:anchorId="604607F4">
-          <v:rect id="_x0000_i1025" style="width:6in;height:1.5pt" o:hralign="center" o:hrstd="t" o:hrnoshade="t" o:hr="t" fillcolor="black" stroked="f"/>
+          <v:rect id="_x0000_i1026" style="width:6in;height:1.5pt" o:hralign="center" o:hrstd="t" o:hrnoshade="t" o:hr="t" fillcolor="black" stroked="f"/>
         </w:pict>
       </w:r>
       <w:r>
@@ -104,7 +104,7 @@
       </w:r>
       <w:r>
         <w:pict w14:anchorId="79AC02BD">
-          <v:rect id="_x0000_i1026" style="width:6in;height:1.5pt" o:hralign="center" o:hrstd="t" o:hrnoshade="t" o:hr="t" fillcolor="black" stroked="f"/>
+          <v:rect id="_x0000_i1027" style="width:6in;height:1.5pt" o:hralign="center" o:hrstd="t" o:hrnoshade="t" o:hr="t" fillcolor="black" stroked="f"/>
         </w:pict>
       </w:r>
     </w:p>
@@ -6714,7 +6714,7 @@
                 <w:sz w:val="20"/>
                 <w:szCs w:val="20"/>
               </w:rPr>
-              <w:t>Blog 2 Due: Expert Interview Cut</w:t>
+              <w:t>Blog 2 Due:</w:t>
             </w:r>
           </w:p>
         </w:tc>

</xml_diff>